<commit_message>
Updated versions with small fixes
</commit_message>
<xml_diff>
--- a/Documents/Pflichtenheft.docx
+++ b/Documents/Pflichtenheft.docx
@@ -65,11 +65,12 @@
           <w:szCs w:val="32"/>
           <w:lang w:val="de-DE"/>
         </w:rPr>
-        <w:t>A</w:t>
-      </w:r>
-      <w:bookmarkStart w:id="0" w:name="_GoBack"/>
-      <w:bookmarkEnd w:id="0"/>
-      <w:r>
+        <w:t>A2</w:t>
+      </w:r>
+    </w:p>
+    <w:p>
+      <w:pPr>
+        <w:jc w:val="center"/>
         <w:rPr>
           <w:rFonts w:asciiTheme="majorHAnsi" w:eastAsiaTheme="majorEastAsia" w:hAnsiTheme="majorHAnsi" w:cstheme="majorBidi"/>
           <w:bCs/>
@@ -79,12 +80,8 @@
           <w:szCs w:val="32"/>
           <w:lang w:val="de-DE"/>
         </w:rPr>
-        <w:t>2</w:t>
-      </w:r>
-    </w:p>
-    <w:p>
-      <w:pPr>
-        <w:jc w:val="center"/>
+      </w:pPr>
+      <w:r>
         <w:rPr>
           <w:rFonts w:asciiTheme="majorHAnsi" w:eastAsiaTheme="majorEastAsia" w:hAnsiTheme="majorHAnsi" w:cstheme="majorBidi"/>
           <w:bCs/>
@@ -94,7 +91,8 @@
           <w:szCs w:val="32"/>
           <w:lang w:val="de-DE"/>
         </w:rPr>
-      </w:pPr>
+        <w:t>13</w:t>
+      </w:r>
       <w:r>
         <w:rPr>
           <w:rFonts w:asciiTheme="majorHAnsi" w:eastAsiaTheme="majorEastAsia" w:hAnsiTheme="majorHAnsi" w:cstheme="majorBidi"/>
@@ -105,8 +103,17 @@
           <w:szCs w:val="32"/>
           <w:lang w:val="de-DE"/>
         </w:rPr>
-        <w:t>13</w:t>
-      </w:r>
+        <w:t>.10.2019</w:t>
+      </w:r>
+    </w:p>
+    <w:p>
+      <w:pPr>
+        <w:jc w:val="center"/>
+        <w:rPr>
+          <w:i/>
+          <w:lang w:val="de-DE"/>
+        </w:rPr>
+      </w:pPr>
       <w:r>
         <w:rPr>
           <w:rFonts w:asciiTheme="majorHAnsi" w:eastAsiaTheme="majorEastAsia" w:hAnsiTheme="majorHAnsi" w:cstheme="majorBidi"/>
@@ -117,17 +124,8 @@
           <w:szCs w:val="32"/>
           <w:lang w:val="de-DE"/>
         </w:rPr>
-        <w:t>.10.2019</w:t>
-      </w:r>
-    </w:p>
-    <w:p>
-      <w:pPr>
-        <w:jc w:val="center"/>
-        <w:rPr>
-          <w:i/>
-          <w:lang w:val="de-DE"/>
-        </w:rPr>
-      </w:pPr>
+        <w:t>End</w:t>
+      </w:r>
       <w:r>
         <w:rPr>
           <w:rFonts w:asciiTheme="majorHAnsi" w:eastAsiaTheme="majorEastAsia" w:hAnsiTheme="majorHAnsi" w:cstheme="majorBidi"/>
@@ -138,18 +136,6 @@
           <w:szCs w:val="32"/>
           <w:lang w:val="de-DE"/>
         </w:rPr>
-        <w:t>End</w:t>
-      </w:r>
-      <w:r>
-        <w:rPr>
-          <w:rFonts w:asciiTheme="majorHAnsi" w:eastAsiaTheme="majorEastAsia" w:hAnsiTheme="majorHAnsi" w:cstheme="majorBidi"/>
-          <w:bCs/>
-          <w:i/>
-          <w:kern w:val="28"/>
-          <w:sz w:val="32"/>
-          <w:szCs w:val="32"/>
-          <w:lang w:val="de-DE"/>
-        </w:rPr>
         <w:t>version</w:t>
       </w:r>
     </w:p>
@@ -643,6 +629,8 @@
         </w:rPr>
         <w:t>eschauen von Bildern der vergangenen Veranstaltungen möglich.</w:t>
       </w:r>
+      <w:bookmarkStart w:id="0" w:name="_GoBack"/>
+      <w:bookmarkEnd w:id="0"/>
     </w:p>
     <w:p>
       <w:pPr>
@@ -679,10 +667,10 @@
           <w:lang w:val="de-DE"/>
         </w:rPr>
         <w:drawing>
-          <wp:inline distT="0" distB="0" distL="0" distR="0" wp14:anchorId="7F102C8D" wp14:editId="05F44A44">
-            <wp:extent cx="4438650" cy="3000487"/>
-            <wp:effectExtent l="0" t="0" r="0" b="9525"/>
-            <wp:docPr id="1" name="Grafik 1"/>
+          <wp:inline distT="0" distB="0" distL="0" distR="0" wp14:anchorId="20CEC106" wp14:editId="16BFC442">
+            <wp:extent cx="5753100" cy="3524250"/>
+            <wp:effectExtent l="0" t="0" r="0" b="0"/>
+            <wp:docPr id="3" name="Grafik 3"/>
             <wp:cNvGraphicFramePr>
               <a:graphicFrameLocks xmlns:a="http://schemas.openxmlformats.org/drawingml/2006/main" noChangeAspect="1"/>
             </wp:cNvGraphicFramePr>
@@ -703,13 +691,13 @@
                         </a:ext>
                       </a:extLst>
                     </a:blip>
-                    <a:srcRect l="10649" t="11900" r="7771" b="11400"/>
+                    <a:srcRect b="2374"/>
                     <a:stretch/>
                   </pic:blipFill>
                   <pic:spPr bwMode="auto">
                     <a:xfrm>
                       <a:off x="0" y="0"/>
-                      <a:ext cx="4449165" cy="3007595"/>
+                      <a:ext cx="5753100" cy="3524250"/>
                     </a:xfrm>
                     <a:prstGeom prst="rect">
                       <a:avLst/>
@@ -7265,7 +7253,7 @@
 </file>
 
 <file path=customXml/itemProps1.xml><?xml version="1.0" encoding="utf-8"?>
-<ds:datastoreItem xmlns:ds="http://schemas.openxmlformats.org/officeDocument/2006/customXml" ds:itemID="{7E1B7653-1502-4FDA-AF66-AD677EEC5ACF}">
+<ds:datastoreItem xmlns:ds="http://schemas.openxmlformats.org/officeDocument/2006/customXml" ds:itemID="{93B412B1-62BA-41EA-BD0D-08EE16593603}">
   <ds:schemaRefs>
     <ds:schemaRef ds:uri="http://schemas.openxmlformats.org/officeDocument/2006/bibliography"/>
   </ds:schemaRefs>

</xml_diff>